<commit_message>
[CleanCode] chapter 4, 7
summary of chapter 4,7 added
</commit_message>
<xml_diff>
--- a/cleancode.docx
+++ b/cleancode.docx
@@ -1,6 +1,6 @@
 
 <file path=word/document.xml><?xml version="1.0" encoding="utf-8"?>
-<w:document xmlns:wpc="http://schemas.microsoft.com/office/word/2010/wordprocessingCanvas" xmlns:cx="http://schemas.microsoft.com/office/drawing/2014/chartex" xmlns:cx1="http://schemas.microsoft.com/office/drawing/2015/9/8/chartex" xmlns:cx2="http://schemas.microsoft.com/office/drawing/2015/10/21/chartex" xmlns:cx3="http://schemas.microsoft.com/office/drawing/2016/5/9/chartex" xmlns:cx4="http://schemas.microsoft.com/office/drawing/2016/5/10/chartex" xmlns:cx5="http://schemas.microsoft.com/office/drawing/2016/5/11/chartex" xmlns:cx6="http://schemas.microsoft.com/office/drawing/2016/5/12/chartex" xmlns:cx7="http://schemas.microsoft.com/office/drawing/2016/5/13/chartex" xmlns:cx8="http://schemas.microsoft.com/office/drawing/2016/5/14/chartex" xmlns:mc="http://schemas.openxmlformats.org/markup-compatibility/2006" xmlns:aink="http://schemas.microsoft.com/office/drawing/2016/ink" xmlns:am3d="http://schemas.microsoft.com/office/drawing/2017/model3d" xmlns:o="urn:schemas-microsoft-com:office:office" xmlns:oel="http://schemas.microsoft.com/office/2019/extlst" xmlns:r="http://schemas.openxmlformats.org/officeDocument/2006/relationships" xmlns:m="http://schemas.openxmlformats.org/officeDocument/2006/math" xmlns:v="urn:schemas-microsoft-com:vml" xmlns:wp14="http://schemas.microsoft.com/office/word/2010/wordprocessingDrawing" xmlns:wp="http://schemas.openxmlformats.org/drawingml/2006/wordprocessingDrawing" xmlns:w10="urn:schemas-microsoft-com:office:word" xmlns:w="http://schemas.openxmlformats.org/wordprocessingml/2006/main" xmlns:w14="http://schemas.microsoft.com/office/word/2010/wordml" xmlns:w15="http://schemas.microsoft.com/office/word/2012/wordml" xmlns:w16cex="http://schemas.microsoft.com/office/word/2018/wordml/cex" xmlns:w16cid="http://schemas.microsoft.com/office/word/2016/wordml/cid" xmlns:w16="http://schemas.microsoft.com/office/word/2018/wordml" xmlns:w16du="http://schemas.microsoft.com/office/word/2023/wordml/word16du" xmlns:w16sdtdh="http://schemas.microsoft.com/office/word/2020/wordml/sdtdatahash" xmlns:w16se="http://schemas.microsoft.com/office/word/2015/wordml/symex" xmlns:wpg="http://schemas.microsoft.com/office/word/2010/wordprocessingGroup" xmlns:wpi="http://schemas.microsoft.com/office/word/2010/wordprocessingInk" xmlns:wne="http://schemas.microsoft.com/office/word/2006/wordml" xmlns:wps="http://schemas.microsoft.com/office/word/2010/wordprocessingShape" mc:Ignorable="w14 w15 w16se w16cid w16 w16cex w16sdtdh wp14">
+<w:document xmlns:wpc="http://schemas.microsoft.com/office/word/2010/wordprocessingCanvas" xmlns:cx="http://schemas.microsoft.com/office/drawing/2014/chartex" xmlns:cx1="http://schemas.microsoft.com/office/drawing/2015/9/8/chartex" xmlns:cx2="http://schemas.microsoft.com/office/drawing/2015/10/21/chartex" xmlns:cx3="http://schemas.microsoft.com/office/drawing/2016/5/9/chartex" xmlns:cx4="http://schemas.microsoft.com/office/drawing/2016/5/10/chartex" xmlns:cx5="http://schemas.microsoft.com/office/drawing/2016/5/11/chartex" xmlns:cx6="http://schemas.microsoft.com/office/drawing/2016/5/12/chartex" xmlns:cx7="http://schemas.microsoft.com/office/drawing/2016/5/13/chartex" xmlns:cx8="http://schemas.microsoft.com/office/drawing/2016/5/14/chartex" xmlns:mc="http://schemas.openxmlformats.org/markup-compatibility/2006" xmlns:aink="http://schemas.microsoft.com/office/drawing/2016/ink" xmlns:am3d="http://schemas.microsoft.com/office/drawing/2017/model3d" xmlns:o="urn:schemas-microsoft-com:office:office" xmlns:oel="http://schemas.microsoft.com/office/2019/extlst" xmlns:r="http://schemas.openxmlformats.org/officeDocument/2006/relationships" xmlns:m="http://schemas.openxmlformats.org/officeDocument/2006/math" xmlns:v="urn:schemas-microsoft-com:vml" xmlns:wp14="http://schemas.microsoft.com/office/word/2010/wordprocessingDrawing" xmlns:wp="http://schemas.openxmlformats.org/drawingml/2006/wordprocessingDrawing" xmlns:w10="urn:schemas-microsoft-com:office:word" xmlns:w="http://schemas.openxmlformats.org/wordprocessingml/2006/main" xmlns:w14="http://schemas.microsoft.com/office/word/2010/wordml" xmlns:w15="http://schemas.microsoft.com/office/word/2012/wordml" xmlns:w16cex="http://schemas.microsoft.com/office/word/2018/wordml/cex" xmlns:w16cid="http://schemas.microsoft.com/office/word/2016/wordml/cid" xmlns:w16="http://schemas.microsoft.com/office/word/2018/wordml" xmlns:w16du="http://schemas.microsoft.com/office/word/2023/wordml/word16du" xmlns:w16sdtdh="http://schemas.microsoft.com/office/word/2020/wordml/sdtdatahash" xmlns:w16se="http://schemas.microsoft.com/office/word/2015/wordml/symex" xmlns:wpg="http://schemas.microsoft.com/office/word/2010/wordprocessingGroup" xmlns:wpi="http://schemas.microsoft.com/office/word/2010/wordprocessingInk" xmlns:wne="http://schemas.microsoft.com/office/word/2006/wordml" xmlns:wps="http://schemas.microsoft.com/office/word/2010/wordprocessingShape" mc:Ignorable="w14 w15 w16se w16cid w16 w16cex w16sdtdh w16du wp14">
   <w:body>
     <w:p>
       <w:pPr>
@@ -40,6 +40,7 @@
           <w:szCs w:val="28"/>
         </w:rPr>
       </w:pPr>
+      <w:bookmarkStart w:id="0" w:name="_Hlk177826298"/>
       <w:r>
         <w:rPr>
           <w:rFonts w:hint="eastAsia"/>
@@ -80,6 +81,7 @@
         <w:t xml:space="preserve"> 좋은 이름을 짓는 것이 중요하다</w:t>
       </w:r>
     </w:p>
+    <w:bookmarkEnd w:id="0"/>
     <w:p/>
     <w:p>
       <w:pPr>
@@ -123,33 +125,11 @@
       <w:pPr>
         <w:ind w:left="800" w:hanging="800"/>
       </w:pPr>
-      <w:proofErr w:type="spellStart"/>
-      <w:r>
-        <w:rPr>
-          <w:rFonts w:hint="eastAsia"/>
-        </w:rPr>
-        <w:t>theList</w:t>
-      </w:r>
-      <w:proofErr w:type="spellEnd"/>
-      <w:r>
-        <w:rPr>
-          <w:rFonts w:hint="eastAsia"/>
-        </w:rPr>
-        <w:t xml:space="preserve">보다는 </w:t>
-      </w:r>
-      <w:proofErr w:type="spellStart"/>
-      <w:r>
-        <w:rPr>
-          <w:rFonts w:hint="eastAsia"/>
-        </w:rPr>
-        <w:t>gameBoard</w:t>
-      </w:r>
-      <w:proofErr w:type="spellEnd"/>
-      <w:r>
-        <w:rPr>
-          <w:rFonts w:hint="eastAsia"/>
-        </w:rPr>
-        <w:t>가 더 좋다.</w:t>
+      <w:r>
+        <w:rPr>
+          <w:rFonts w:hint="eastAsia"/>
+        </w:rPr>
+        <w:t>theList보다는 gameBoard가 더 좋다.</w:t>
       </w:r>
     </w:p>
     <w:p/>
@@ -180,21 +160,7 @@
         <w:rPr>
           <w:rFonts w:hint="eastAsia"/>
         </w:rPr>
-        <w:t xml:space="preserve">List가 아닌 오브젝트를 </w:t>
-      </w:r>
-      <w:proofErr w:type="spellStart"/>
-      <w:r>
-        <w:rPr>
-          <w:rFonts w:hint="eastAsia"/>
-        </w:rPr>
-        <w:t>accountList</w:t>
-      </w:r>
-      <w:proofErr w:type="spellEnd"/>
-      <w:r>
-        <w:rPr>
-          <w:rFonts w:hint="eastAsia"/>
-        </w:rPr>
-        <w:t>라고 명명하는 것을, 0</w:t>
+        <w:t>List가 아닌 오브젝트를 accountList라고 명명하는 것을, 0</w:t>
       </w:r>
       <w:r>
         <w:t>과</w:t>
@@ -319,32 +285,12 @@
         <w:rPr>
           <w:rFonts w:hint="eastAsia"/>
         </w:rPr>
-        <w:t xml:space="preserve">메소드 이름은 동사나 동사구가 적합하다. </w:t>
-      </w:r>
-      <w:proofErr w:type="spellStart"/>
-      <w:r>
-        <w:rPr>
-          <w:rFonts w:hint="eastAsia"/>
-        </w:rPr>
-        <w:t>deletePage</w:t>
-      </w:r>
-      <w:proofErr w:type="spellEnd"/>
-      <w:r>
-        <w:rPr>
-          <w:rFonts w:hint="eastAsia"/>
-        </w:rPr>
-        <w:t>, save 등이 좋다.</w:t>
-      </w:r>
-    </w:p>
-    <w:p/>
-    <w:p/>
-    <w:p>
-      <w:pPr>
-        <w:rPr>
-          <w:rFonts w:hint="eastAsia"/>
-        </w:rPr>
-      </w:pPr>
-    </w:p>
+        <w:t>메소드 이름은 동사나 동사구가 적합하다. deletePage, save 등이 좋다.</w:t>
+      </w:r>
+    </w:p>
+    <w:p/>
+    <w:p/>
+    <w:p/>
     <w:p>
       <w:pPr>
         <w:rPr>
@@ -408,75 +354,17 @@
       </w:r>
     </w:p>
     <w:p>
-      <w:proofErr w:type="spellStart"/>
-      <w:r>
-        <w:rPr>
-          <w:rFonts w:hint="eastAsia"/>
-        </w:rPr>
-        <w:t>firstName</w:t>
-      </w:r>
-      <w:proofErr w:type="spellEnd"/>
-      <w:r>
-        <w:rPr>
-          <w:rFonts w:hint="eastAsia"/>
-        </w:rPr>
-        <w:t xml:space="preserve">, </w:t>
-      </w:r>
-      <w:proofErr w:type="spellStart"/>
-      <w:r>
-        <w:rPr>
-          <w:rFonts w:hint="eastAsia"/>
-        </w:rPr>
-        <w:t>lastName</w:t>
-      </w:r>
-      <w:proofErr w:type="spellEnd"/>
-      <w:r>
-        <w:rPr>
-          <w:rFonts w:hint="eastAsia"/>
-        </w:rPr>
-        <w:t xml:space="preserve">, </w:t>
-      </w:r>
-      <w:proofErr w:type="spellStart"/>
-      <w:r>
-        <w:rPr>
-          <w:rFonts w:hint="eastAsia"/>
-        </w:rPr>
-        <w:t>houseNumber</w:t>
-      </w:r>
-      <w:proofErr w:type="spellEnd"/>
-      <w:r>
-        <w:rPr>
-          <w:rFonts w:hint="eastAsia"/>
-        </w:rPr>
-        <w:t xml:space="preserve">라는 이름으로는 맥락을 파악할 수 없지만, 그 앞에 </w:t>
-      </w:r>
-      <w:proofErr w:type="spellStart"/>
-      <w:r>
-        <w:rPr>
-          <w:rFonts w:hint="eastAsia"/>
-        </w:rPr>
-        <w:t>addr</w:t>
-      </w:r>
-      <w:proofErr w:type="spellEnd"/>
-      <w:r>
-        <w:rPr>
-          <w:rFonts w:hint="eastAsia"/>
-        </w:rPr>
-        <w:t xml:space="preserve">라는 </w:t>
-      </w:r>
-      <w:proofErr w:type="spellStart"/>
-      <w:r>
-        <w:rPr>
-          <w:rFonts w:hint="eastAsia"/>
-        </w:rPr>
-        <w:t>접두어를</w:t>
-      </w:r>
-      <w:proofErr w:type="spellEnd"/>
-      <w:r>
-        <w:rPr>
-          <w:rFonts w:hint="eastAsia"/>
-        </w:rPr>
-        <w:t xml:space="preserve"> 추가하면 변수가 더 큰 구조</w:t>
+      <w:r>
+        <w:rPr>
+          <w:rFonts w:hint="eastAsia"/>
+        </w:rPr>
+        <w:t>firstName, lastName, houseNumber</w:t>
+      </w:r>
+      <w:r>
+        <w:rPr>
+          <w:rFonts w:hint="eastAsia"/>
+        </w:rPr>
+        <w:t>라는 이름으로는 맥락을 파악할 수 없지만, 그 앞에 addr라는 접두어를 추가하면 변수가 더 큰 구조</w:t>
       </w:r>
       <w:r>
         <w:rPr>
@@ -533,40 +421,17 @@
       </w:r>
     </w:p>
     <w:p>
-      <w:proofErr w:type="spellStart"/>
-      <w:r>
-        <w:rPr>
-          <w:rFonts w:hint="eastAsia"/>
-        </w:rPr>
-        <w:t>accountAddress</w:t>
-      </w:r>
-      <w:proofErr w:type="spellEnd"/>
-      <w:r>
-        <w:rPr>
-          <w:rFonts w:hint="eastAsia"/>
-        </w:rPr>
-        <w:t xml:space="preserve">, </w:t>
-      </w:r>
-      <w:proofErr w:type="spellStart"/>
-      <w:r>
-        <w:rPr>
-          <w:rFonts w:hint="eastAsia"/>
-        </w:rPr>
-        <w:t>customerAddress</w:t>
-      </w:r>
-      <w:proofErr w:type="spellEnd"/>
-      <w:r>
-        <w:rPr>
-          <w:rFonts w:hint="eastAsia"/>
-        </w:rPr>
-        <w:t xml:space="preserve"> 클래스 인스턴스로 사용해서는 좋겠지만, 클래스 이름으로는 Adress가 더 좋다.</w:t>
-      </w:r>
-    </w:p>
-    <w:p/>
-    <w:p>
-      <w:pPr>
-        <w:rPr>
-          <w:rFonts w:hint="eastAsia"/>
+      <w:r>
+        <w:rPr>
+          <w:rFonts w:hint="eastAsia"/>
+        </w:rPr>
+        <w:t>accountAddress, customerAddress 클래스 인스턴스로 사용해서는 좋겠지만, 클래스 이름으로는 Adress가 더 좋다.</w:t>
+      </w:r>
+    </w:p>
+    <w:p/>
+    <w:p>
+      <w:pPr>
+        <w:rPr>
           <w:b/>
           <w:bCs/>
           <w:sz w:val="24"/>
@@ -656,84 +521,76 @@
         <w:rPr>
           <w:rFonts w:hint="eastAsia"/>
         </w:rPr>
+        <w:t xml:space="preserve"> 않은지</w:t>
+      </w:r>
+      <w:r>
+        <w:rPr>
+          <w:rFonts w:hint="eastAsia"/>
+        </w:rPr>
+        <w:t xml:space="preserve"> 확인</w:t>
+      </w:r>
+      <w:r>
+        <w:rPr>
+          <w:rFonts w:hint="eastAsia"/>
+        </w:rPr>
+        <w:t>하고,</w:t>
+      </w:r>
+      <w:r>
         <w:t xml:space="preserve"> </w:t>
       </w:r>
-      <w:proofErr w:type="spellStart"/>
-      <w:r>
-        <w:rPr>
-          <w:rFonts w:hint="eastAsia"/>
-        </w:rPr>
-        <w:t>않은지</w:t>
-      </w:r>
-      <w:proofErr w:type="spellEnd"/>
-      <w:r>
-        <w:rPr>
-          <w:rFonts w:hint="eastAsia"/>
-        </w:rPr>
-        <w:t xml:space="preserve"> 확인</w:t>
-      </w:r>
-      <w:r>
-        <w:rPr>
-          <w:rFonts w:hint="eastAsia"/>
-        </w:rPr>
-        <w:t>하고,</w:t>
-      </w:r>
-      <w:r>
+      <w:r>
+        <w:rPr>
+          <w:rFonts w:hint="eastAsia"/>
+        </w:rPr>
+        <w:t xml:space="preserve">함수 내의 모든 문장이 동일한 추상화 수준에 </w:t>
+      </w:r>
+      <w:r>
+        <w:rPr>
+          <w:rFonts w:hint="eastAsia"/>
+        </w:rPr>
+        <w:t>있도록 한다.</w:t>
+      </w:r>
+    </w:p>
+    <w:p>
+      <w:r>
+        <w:rPr>
+          <w:rFonts w:hint="eastAsia"/>
+        </w:rPr>
+        <w:t>이를 통해 함수가 확실히 한 가지 작업만 하도록 할 수 있</w:t>
+      </w:r>
+      <w:r>
+        <w:rPr>
+          <w:rFonts w:hint="eastAsia"/>
+        </w:rPr>
+        <w:t>고,</w:t>
+      </w:r>
+      <w:r>
+        <w:rPr>
+          <w:rFonts w:hint="eastAsia"/>
+        </w:rPr>
         <w:t xml:space="preserve"> </w:t>
       </w:r>
       <w:r>
         <w:rPr>
           <w:rFonts w:hint="eastAsia"/>
         </w:rPr>
-        <w:t xml:space="preserve">함수 내의 모든 문장이 동일한 추상화 수준에 </w:t>
-      </w:r>
-      <w:r>
-        <w:rPr>
-          <w:rFonts w:hint="eastAsia"/>
-        </w:rPr>
-        <w:t>있도록 한다.</w:t>
-      </w:r>
-    </w:p>
-    <w:p>
-      <w:r>
-        <w:rPr>
-          <w:rFonts w:hint="eastAsia"/>
-        </w:rPr>
-        <w:t>이를 통해 함수가 확실히 한 가지 작업만 하도록 할 수 있</w:t>
-      </w:r>
-      <w:r>
-        <w:rPr>
-          <w:rFonts w:hint="eastAsia"/>
-        </w:rPr>
-        <w:t>고,</w:t>
-      </w:r>
-      <w:r>
-        <w:rPr>
-          <w:rFonts w:hint="eastAsia"/>
-        </w:rPr>
+        <w:t>코드를 읽는 사람의 혼동을 막을 수 있다.</w:t>
+      </w:r>
+    </w:p>
+    <w:p>
+      <w:r>
+        <w:rPr>
+          <w:rFonts w:hint="eastAsia"/>
+        </w:rPr>
+        <w:t>함수</w:t>
+      </w:r>
+      <w:r>
         <w:t xml:space="preserve"> </w:t>
       </w:r>
       <w:r>
         <w:rPr>
           <w:rFonts w:hint="eastAsia"/>
         </w:rPr>
-        <w:t>코드를 읽는 사람의 혼동을 막을 수 있다.</w:t>
-      </w:r>
-    </w:p>
-    <w:p>
-      <w:r>
-        <w:rPr>
-          <w:rFonts w:hint="eastAsia"/>
-        </w:rPr>
-        <w:t>함수</w:t>
-      </w:r>
-      <w:r>
-        <w:t xml:space="preserve"> </w:t>
-      </w:r>
-      <w:r>
-        <w:rPr>
-          <w:rFonts w:hint="eastAsia"/>
-        </w:rPr>
         <w:t xml:space="preserve">내에 별도의 </w:t>
       </w:r>
       <w:r>
@@ -761,13 +618,7 @@
         <w:t>제한할 수 있다.</w:t>
       </w:r>
     </w:p>
-    <w:p>
-      <w:pPr>
-        <w:rPr>
-          <w:rFonts w:hint="eastAsia"/>
-        </w:rPr>
-      </w:pPr>
-    </w:p>
+    <w:p/>
     <w:p>
       <w:pPr>
         <w:rPr>
@@ -814,94 +665,943 @@
         <w:rPr>
           <w:rFonts w:hint="eastAsia"/>
         </w:rPr>
-        <w:t xml:space="preserve">인수는 개념을 이해하기 어렵게 만든다. </w:t>
-      </w:r>
-      <w:proofErr w:type="spellStart"/>
-      <w:r>
-        <w:rPr>
-          <w:rFonts w:hint="eastAsia"/>
-        </w:rPr>
-        <w:t>writeField</w:t>
-      </w:r>
-      <w:proofErr w:type="spellEnd"/>
-      <w:r>
-        <w:rPr>
-          <w:rFonts w:hint="eastAsia"/>
-        </w:rPr>
-        <w:t xml:space="preserve">(name)은 </w:t>
-      </w:r>
-      <w:proofErr w:type="spellStart"/>
-      <w:r>
-        <w:rPr>
-          <w:rFonts w:hint="eastAsia"/>
-        </w:rPr>
-        <w:t>writeField</w:t>
-      </w:r>
-      <w:proofErr w:type="spellEnd"/>
-      <w:r>
-        <w:rPr>
-          <w:rFonts w:hint="eastAsia"/>
-        </w:rPr>
-        <w:t>(</w:t>
-      </w:r>
-      <w:proofErr w:type="spellStart"/>
-      <w:r>
-        <w:rPr>
-          <w:rFonts w:hint="eastAsia"/>
-        </w:rPr>
-        <w:t>outputStream</w:t>
-      </w:r>
-      <w:proofErr w:type="spellEnd"/>
-      <w:r>
-        <w:rPr>
-          <w:rFonts w:hint="eastAsia"/>
-        </w:rPr>
-        <w:t>, name)보다 이해하기 쉽다.</w:t>
-      </w:r>
-    </w:p>
-    <w:p>
-      <w:r>
-        <w:rPr>
-          <w:rFonts w:hint="eastAsia"/>
-        </w:rPr>
-        <w:t xml:space="preserve">인수가 여러 개라면, </w:t>
-      </w:r>
-      <w:proofErr w:type="spellStart"/>
-      <w:r>
-        <w:rPr>
-          <w:rFonts w:hint="eastAsia"/>
-        </w:rPr>
-        <w:t>assertExpectedEqualsActual</w:t>
-      </w:r>
-      <w:proofErr w:type="spellEnd"/>
-      <w:r>
-        <w:rPr>
-          <w:rFonts w:hint="eastAsia"/>
-        </w:rPr>
-        <w:t>(expected, actual)과 같이 명확한 함수 이름으로 인수에 대한 이해를 도울 수 있다.</w:t>
-      </w:r>
-    </w:p>
-    <w:p/>
-    <w:p>
-      <w:r>
-        <w:rPr>
-          <w:rFonts w:hint="eastAsia"/>
-        </w:rPr>
-        <w:t xml:space="preserve">이상의 조건들을 갖춘 짧고 이름이 명확하며 체계적인 함수는 </w:t>
-      </w:r>
-      <w:proofErr w:type="gramStart"/>
-      <w:r>
-        <w:rPr>
-          <w:rFonts w:hint="eastAsia"/>
-        </w:rPr>
-        <w:t>한번에</w:t>
-      </w:r>
-      <w:proofErr w:type="gramEnd"/>
-      <w:r>
-        <w:rPr>
-          <w:rFonts w:hint="eastAsia"/>
-        </w:rPr>
-        <w:t xml:space="preserve"> 완성되지 않으므로, 여러 번의 수정을 거치는 것을 서슴지 않아야 한다.</w:t>
+        <w:t>인수는 개념을 이해하기 어렵게 만든다. writeField(name)은 writeField(outputStream, name)보다 이해하기 쉽다.</w:t>
+      </w:r>
+    </w:p>
+    <w:p>
+      <w:r>
+        <w:rPr>
+          <w:rFonts w:hint="eastAsia"/>
+        </w:rPr>
+        <w:t>인수가 여러 개라면, assertExpectedEqualsActual(expected, actual)과 같이 명확한 함수 이름으로 인수에 대한 이해를 도울 수 있다.</w:t>
+      </w:r>
+    </w:p>
+    <w:p/>
+    <w:p>
+      <w:r>
+        <w:rPr>
+          <w:rFonts w:hint="eastAsia"/>
+        </w:rPr>
+        <w:t>이상의 조건들을 갖춘 짧고 이름이 명확하며 체계적인 함수는 한번에 완성되지 않으므로, 여러 번의 수정을 거치는 것을 서슴지 않아야 한다.</w:t>
+      </w:r>
+    </w:p>
+    <w:p/>
+    <w:p/>
+    <w:p/>
+    <w:p/>
+    <w:p/>
+    <w:p/>
+    <w:p/>
+    <w:p/>
+    <w:p/>
+    <w:p/>
+    <w:p/>
+    <w:p/>
+    <w:p/>
+    <w:p/>
+    <w:p/>
+    <w:p/>
+    <w:p/>
+    <w:p/>
+    <w:p>
+      <w:pPr>
+        <w:rPr>
+          <w:b/>
+          <w:bCs/>
+          <w:sz w:val="24"/>
+          <w:szCs w:val="28"/>
+        </w:rPr>
+      </w:pPr>
+      <w:r>
+        <w:rPr>
+          <w:b/>
+          <w:bCs/>
+          <w:sz w:val="24"/>
+          <w:szCs w:val="28"/>
+        </w:rPr>
+        <w:lastRenderedPageBreak/>
+        <w:t xml:space="preserve">Chapter </w:t>
+      </w:r>
+      <w:r>
+        <w:rPr>
+          <w:rFonts w:hint="eastAsia"/>
+          <w:b/>
+          <w:bCs/>
+          <w:sz w:val="24"/>
+          <w:szCs w:val="28"/>
+        </w:rPr>
+        <w:t>4</w:t>
+      </w:r>
+      <w:r>
+        <w:rPr>
+          <w:b/>
+          <w:bCs/>
+          <w:sz w:val="24"/>
+          <w:szCs w:val="28"/>
+        </w:rPr>
+        <w:t xml:space="preserve">. </w:t>
+      </w:r>
+      <w:r>
+        <w:rPr>
+          <w:rFonts w:hint="eastAsia"/>
+          <w:b/>
+          <w:bCs/>
+          <w:sz w:val="24"/>
+          <w:szCs w:val="28"/>
+        </w:rPr>
+        <w:t xml:space="preserve">Comments </w:t>
+      </w:r>
+      <w:r>
+        <w:rPr>
+          <w:b/>
+          <w:bCs/>
+          <w:sz w:val="24"/>
+          <w:szCs w:val="28"/>
+        </w:rPr>
+        <w:t>–</w:t>
+      </w:r>
+      <w:r>
+        <w:rPr>
+          <w:rFonts w:hint="eastAsia"/>
+          <w:b/>
+          <w:bCs/>
+          <w:sz w:val="24"/>
+          <w:szCs w:val="28"/>
+        </w:rPr>
+        <w:t xml:space="preserve"> </w:t>
+      </w:r>
+      <w:r>
+        <w:rPr>
+          <w:rFonts w:hint="eastAsia"/>
+          <w:b/>
+          <w:bCs/>
+          <w:sz w:val="24"/>
+          <w:szCs w:val="28"/>
+        </w:rPr>
+        <w:t>주석을 가능한 줄이도록 노력하라</w:t>
+      </w:r>
+    </w:p>
+    <w:p/>
+    <w:p>
+      <w:pPr>
+        <w:rPr>
+          <w:b/>
+          <w:bCs/>
+        </w:rPr>
+      </w:pPr>
+      <w:r>
+        <w:rPr>
+          <w:b/>
+          <w:bCs/>
+        </w:rPr>
+        <w:t>“</w:t>
+      </w:r>
+      <w:r>
+        <w:rPr>
+          <w:rFonts w:hint="eastAsia"/>
+          <w:b/>
+          <w:bCs/>
+        </w:rPr>
+        <w:t>좋은, 혹은 필요한</w:t>
+      </w:r>
+      <w:r>
+        <w:rPr>
+          <w:b/>
+          <w:bCs/>
+        </w:rPr>
+        <w:t>”</w:t>
+      </w:r>
+      <w:r>
+        <w:rPr>
+          <w:rFonts w:hint="eastAsia"/>
+          <w:b/>
+          <w:bCs/>
+        </w:rPr>
+        <w:t xml:space="preserve"> 주석들</w:t>
+      </w:r>
+    </w:p>
+    <w:p>
+      <w:r>
+        <w:rPr>
+          <w:rFonts w:hint="eastAsia"/>
+        </w:rPr>
+        <w:t>&lt;</w:t>
+      </w:r>
+      <w:r>
+        <w:rPr>
+          <w:rFonts w:hint="eastAsia"/>
+        </w:rPr>
+        <w:t>법적인 주석</w:t>
+      </w:r>
+      <w:r>
+        <w:rPr>
+          <w:rFonts w:hint="eastAsia"/>
+        </w:rPr>
+        <w:t>&gt;</w:t>
+      </w:r>
+    </w:p>
+    <w:p>
+      <w:r>
+        <w:rPr>
+          <w:rFonts w:hint="eastAsia"/>
+        </w:rPr>
+        <w:t>-</w:t>
+      </w:r>
+      <w:r>
+        <w:rPr>
+          <w:rFonts w:hint="eastAsia"/>
+        </w:rPr>
+        <w:t xml:space="preserve"> 계약 조건이나 저작권, 소유권 등 법적 정보</w:t>
+      </w:r>
+      <w:r>
+        <w:rPr>
+          <w:rFonts w:hint="eastAsia"/>
+        </w:rPr>
+        <w:t>를</w:t>
+      </w:r>
+      <w:r>
+        <w:rPr>
+          <w:rFonts w:hint="eastAsia"/>
+        </w:rPr>
+        <w:t xml:space="preserve"> 파일 첫머리에 주석으로 </w:t>
+      </w:r>
+      <w:r>
+        <w:rPr>
+          <w:rFonts w:hint="eastAsia"/>
+        </w:rPr>
+        <w:t>적기도 한다.</w:t>
+      </w:r>
+    </w:p>
+    <w:p>
+      <w:r>
+        <w:rPr>
+          <w:rFonts w:hint="eastAsia"/>
+        </w:rPr>
+        <w:t xml:space="preserve">// Copyright </w:t>
+      </w:r>
+      <w:r>
+        <w:t>©</w:t>
+      </w:r>
+      <w:r>
+        <w:rPr>
+          <w:rFonts w:hint="eastAsia"/>
+        </w:rPr>
+        <w:t xml:space="preserve"> 2003, 2004, 2004 by Object Mentor, Inc. All rights reserved</w:t>
+      </w:r>
+    </w:p>
+    <w:p/>
+    <w:p>
+      <w:r>
+        <w:rPr>
+          <w:rFonts w:hint="eastAsia"/>
+        </w:rPr>
+        <w:t>&lt;</w:t>
+      </w:r>
+      <w:r>
+        <w:rPr>
+          <w:rFonts w:hint="eastAsia"/>
+        </w:rPr>
+        <w:t>필요한 정보를 제공하는 주석</w:t>
+      </w:r>
+      <w:r>
+        <w:rPr>
+          <w:rFonts w:hint="eastAsia"/>
+        </w:rPr>
+        <w:t>&gt;</w:t>
+      </w:r>
+    </w:p>
+    <w:p>
+      <w:pPr>
+        <w:rPr>
+          <w:rFonts w:hint="eastAsia"/>
+        </w:rPr>
+      </w:pPr>
+      <w:r>
+        <w:rPr>
+          <w:rFonts w:hint="eastAsia"/>
+        </w:rPr>
+        <w:t>- 코드에서 사용된 표현식</w:t>
+      </w:r>
+      <w:r>
+        <w:rPr>
+          <w:rFonts w:hint="eastAsia"/>
+        </w:rPr>
+        <w:t xml:space="preserve">(예를 들어, </w:t>
+      </w:r>
+      <w:r>
+        <w:t>\\d*:\\d*:\\d*</w:t>
+      </w:r>
+      <w:r>
+        <w:rPr>
+          <w:rFonts w:hint="eastAsia"/>
+        </w:rPr>
+        <w:t xml:space="preserve">가 </w:t>
+      </w:r>
+      <w:r>
+        <w:rPr>
+          <w:rFonts w:hint="eastAsia"/>
+        </w:rPr>
+        <w:t>kk:mm:ss 형식이</w:t>
+      </w:r>
+      <w:r>
+        <w:rPr>
+          <w:rFonts w:hint="eastAsia"/>
+        </w:rPr>
+        <w:t>라고 설명)</w:t>
+      </w:r>
+      <w:r>
+        <w:rPr>
+          <w:rFonts w:hint="eastAsia"/>
+        </w:rPr>
+        <w:t>에 대한 정보</w:t>
+      </w:r>
+      <w:r>
+        <w:rPr>
+          <w:rFonts w:hint="eastAsia"/>
+        </w:rPr>
+        <w:t>나 구현의 바탕에 깔린 의도, 애매한 인수나 반환 값의 명확한 의미 등을 밝혀주면 좋다.</w:t>
+      </w:r>
+    </w:p>
+    <w:p/>
+    <w:p>
+      <w:r>
+        <w:rPr>
+          <w:rFonts w:hint="eastAsia"/>
+        </w:rPr>
+        <w:t>&lt;</w:t>
+      </w:r>
+      <w:r>
+        <w:rPr>
+          <w:rFonts w:hint="eastAsia"/>
+        </w:rPr>
+        <w:t>다른 프로그래머에게 전달하기 위한 주석</w:t>
+      </w:r>
+      <w:r>
+        <w:rPr>
+          <w:rFonts w:hint="eastAsia"/>
+        </w:rPr>
+        <w:t>&gt;</w:t>
+      </w:r>
+    </w:p>
+    <w:p>
+      <w:pPr>
+        <w:rPr>
+          <w:rFonts w:hint="eastAsia"/>
+        </w:rPr>
+      </w:pPr>
+      <w:r>
+        <w:rPr>
+          <w:rFonts w:hint="eastAsia"/>
+        </w:rPr>
+        <w:t xml:space="preserve">- </w:t>
+      </w:r>
+      <w:r>
+        <w:rPr>
+          <w:rFonts w:hint="eastAsia"/>
+        </w:rPr>
+        <w:t>시간이 오래 걸리는 특정 테스트 케이스와 같이 결과를 경고하거나, TODO를 사용해 앞으로 구현해야 할 기능을 알려주거나, 특정 부분의 중요성을 강조하는 용도로 주석을 사용하기도 한다.</w:t>
+      </w:r>
+    </w:p>
+    <w:p>
+      <w:pPr>
+        <w:rPr>
+          <w:rFonts w:hint="eastAsia"/>
+        </w:rPr>
+      </w:pPr>
+    </w:p>
+    <w:p>
+      <w:pPr>
+        <w:rPr>
+          <w:b/>
+          <w:bCs/>
+        </w:rPr>
+      </w:pPr>
+      <w:r>
+        <w:rPr>
+          <w:b/>
+          <w:bCs/>
+        </w:rPr>
+        <w:t>“</w:t>
+      </w:r>
+      <w:r>
+        <w:rPr>
+          <w:rFonts w:hint="eastAsia"/>
+          <w:b/>
+          <w:bCs/>
+        </w:rPr>
+        <w:t>나쁜</w:t>
+      </w:r>
+      <w:r>
+        <w:rPr>
+          <w:b/>
+          <w:bCs/>
+        </w:rPr>
+        <w:t>”</w:t>
+      </w:r>
+      <w:r>
+        <w:rPr>
+          <w:rFonts w:hint="eastAsia"/>
+          <w:b/>
+          <w:bCs/>
+        </w:rPr>
+        <w:t xml:space="preserve"> 주석들</w:t>
+      </w:r>
+    </w:p>
+    <w:p>
+      <w:r>
+        <w:rPr>
+          <w:rFonts w:hint="eastAsia"/>
+        </w:rPr>
+        <w:t xml:space="preserve">- </w:t>
+      </w:r>
+      <w:r>
+        <w:rPr>
+          <w:rFonts w:hint="eastAsia"/>
+        </w:rPr>
+        <w:t xml:space="preserve">특별한 이유 없이 의무적으로 작성한 주석, 코드의 내용을 그대로 반복한 주석, </w:t>
+      </w:r>
+      <w:r>
+        <w:rPr>
+          <w:rFonts w:hint="eastAsia"/>
+        </w:rPr>
+        <w:t xml:space="preserve">지극히 당연한 내용을 담은 주석 등 </w:t>
+      </w:r>
+      <w:r>
+        <w:t>“</w:t>
+      </w:r>
+      <w:r>
+        <w:rPr>
+          <w:rFonts w:hint="eastAsia"/>
+        </w:rPr>
+        <w:t>필요 없는</w:t>
+      </w:r>
+      <w:r>
+        <w:t>”</w:t>
+      </w:r>
+      <w:r>
+        <w:rPr>
+          <w:rFonts w:hint="eastAsia"/>
+        </w:rPr>
+        <w:t xml:space="preserve"> 내용에 주의해야 한다.</w:t>
+      </w:r>
+    </w:p>
+    <w:p>
+      <w:r>
+        <w:rPr>
+          <w:rFonts w:hint="eastAsia"/>
+        </w:rPr>
+        <w:t>- 코드 수정의 이력을 기록하는 주석, 저자를 표시하는 주석은 과거에는 일반적이었을 지 몰라도 이제는 주석이 아닌 방법으로 충분히 남길 수 있다.</w:t>
+      </w:r>
+    </w:p>
+    <w:p>
+      <w:pPr>
+        <w:rPr>
+          <w:rFonts w:hint="eastAsia"/>
+        </w:rPr>
+      </w:pPr>
+      <w:r>
+        <w:rPr>
+          <w:rFonts w:hint="eastAsia"/>
+        </w:rPr>
+        <w:t>- 주석이 필요한 상황이라도, 필요 이상의 정보를 담아 길어지는 것에 주의해야 한다.</w:t>
+      </w:r>
+    </w:p>
+    <w:p>
+      <w:pPr>
+        <w:rPr>
+          <w:rFonts w:hint="eastAsia"/>
+        </w:rPr>
+      </w:pPr>
+    </w:p>
+    <w:p>
+      <w:pPr>
+        <w:rPr>
+          <w:rFonts w:hint="eastAsia"/>
+        </w:rPr>
+      </w:pPr>
+    </w:p>
+    <w:p>
+      <w:pPr>
+        <w:rPr>
+          <w:rFonts w:hint="eastAsia"/>
+        </w:rPr>
+      </w:pPr>
+    </w:p>
+    <w:p/>
+    <w:p>
+      <w:pPr>
+        <w:rPr>
+          <w:rFonts w:hint="eastAsia"/>
+          <w:b/>
+          <w:bCs/>
+        </w:rPr>
+      </w:pPr>
+      <w:r>
+        <w:rPr>
+          <w:b/>
+          <w:bCs/>
+        </w:rPr>
+        <w:lastRenderedPageBreak/>
+        <w:t>“</w:t>
+      </w:r>
+      <w:r>
+        <w:rPr>
+          <w:rFonts w:hint="eastAsia"/>
+          <w:b/>
+          <w:bCs/>
+        </w:rPr>
+        <w:t>주석은 나쁜 코드를 보완하는 도구가 아니다</w:t>
+      </w:r>
+      <w:r>
+        <w:rPr>
+          <w:b/>
+          <w:bCs/>
+        </w:rPr>
+        <w:t>”</w:t>
+      </w:r>
+    </w:p>
+    <w:p>
+      <w:r>
+        <w:rPr>
+          <w:rFonts w:hint="eastAsia"/>
+        </w:rPr>
+        <w:t>품질이 나쁜 코드를 주석으로 보완하려고 할 것이 아니라, 코드를 정리해야 한다.</w:t>
+      </w:r>
+    </w:p>
+    <w:p>
+      <w:r>
+        <w:rPr>
+          <w:rFonts w:hint="eastAsia"/>
+        </w:rPr>
+        <w:t>코드의 의도를 분명히 하기 위해서 주석을 추가하고 싶다면, 적절한 이름의 변수와 함수를 사용하는 것으로 대부분 대신할 수 있다.</w:t>
+      </w:r>
+    </w:p>
+    <w:p/>
+    <w:p/>
+    <w:p>
+      <w:pPr>
+        <w:rPr>
+          <w:b/>
+          <w:bCs/>
+          <w:sz w:val="24"/>
+          <w:szCs w:val="28"/>
+        </w:rPr>
+      </w:pPr>
+      <w:r>
+        <w:rPr>
+          <w:b/>
+          <w:bCs/>
+          <w:sz w:val="24"/>
+          <w:szCs w:val="28"/>
+        </w:rPr>
+        <w:t xml:space="preserve">Chapter </w:t>
+      </w:r>
+      <w:r>
+        <w:rPr>
+          <w:rFonts w:hint="eastAsia"/>
+          <w:b/>
+          <w:bCs/>
+          <w:sz w:val="24"/>
+          <w:szCs w:val="28"/>
+        </w:rPr>
+        <w:t>7</w:t>
+      </w:r>
+      <w:r>
+        <w:rPr>
+          <w:b/>
+          <w:bCs/>
+          <w:sz w:val="24"/>
+          <w:szCs w:val="28"/>
+        </w:rPr>
+        <w:t xml:space="preserve">. </w:t>
+      </w:r>
+      <w:r>
+        <w:rPr>
+          <w:b/>
+          <w:bCs/>
+          <w:sz w:val="24"/>
+          <w:szCs w:val="28"/>
+        </w:rPr>
+        <w:t>Error Handling</w:t>
+      </w:r>
+    </w:p>
+    <w:p>
+      <w:pPr>
+        <w:rPr>
+          <w:rFonts w:hint="eastAsia"/>
+          <w:b/>
+          <w:bCs/>
+          <w:sz w:val="24"/>
+          <w:szCs w:val="28"/>
+        </w:rPr>
+      </w:pPr>
+      <w:r>
+        <w:rPr>
+          <w:b/>
+          <w:bCs/>
+          <w:sz w:val="24"/>
+          <w:szCs w:val="28"/>
+        </w:rPr>
+        <w:t xml:space="preserve">– </w:t>
+      </w:r>
+      <w:r>
+        <w:rPr>
+          <w:rFonts w:hint="eastAsia"/>
+          <w:b/>
+          <w:bCs/>
+          <w:sz w:val="24"/>
+          <w:szCs w:val="28"/>
+        </w:rPr>
+        <w:t>오류 처리는 중요하지만, 프로그램 이해를 방해하면 안 된다</w:t>
+      </w:r>
+    </w:p>
+    <w:p/>
+    <w:p>
+      <w:pPr>
+        <w:rPr>
+          <w:b/>
+          <w:bCs/>
+        </w:rPr>
+      </w:pPr>
+      <w:r>
+        <w:rPr>
+          <w:rFonts w:hint="eastAsia"/>
+          <w:b/>
+          <w:bCs/>
+        </w:rPr>
+        <w:t>Try-Catch-Finally 구문을</w:t>
+      </w:r>
+      <w:r>
+        <w:rPr>
+          <w:rFonts w:hint="eastAsia"/>
+          <w:b/>
+          <w:bCs/>
+        </w:rPr>
+        <w:t xml:space="preserve"> 사용하라</w:t>
+      </w:r>
+    </w:p>
+    <w:p>
+      <w:r>
+        <w:rPr>
+          <w:rFonts w:hint="eastAsia"/>
+        </w:rPr>
+        <w:t xml:space="preserve">- </w:t>
+      </w:r>
+      <w:r>
+        <w:rPr>
+          <w:rFonts w:hint="eastAsia"/>
+        </w:rPr>
+        <w:t>이제는 많은 프로그래밍 언어들이 예외를 지원한다. 조건문을 사용해 오류를 처리하는 코드를 알고리즘과 섞어서 작성하는 것 대신, 오류를 발견하면 예외를 던지도록 하여 두 기능을 명확히 분리할 수 있다.</w:t>
+      </w:r>
+    </w:p>
+    <w:p>
+      <w:pPr>
+        <w:rPr>
+          <w:rFonts w:hint="eastAsia"/>
+        </w:rPr>
+      </w:pPr>
+      <w:r>
+        <w:rPr>
+          <w:rFonts w:hint="eastAsia"/>
+        </w:rPr>
+        <w:t xml:space="preserve">- </w:t>
+      </w:r>
+      <w:r>
+        <w:rPr>
+          <w:rFonts w:hint="eastAsia"/>
+        </w:rPr>
+        <w:t>아래와 같이 오류 처리 코드를 메인 알고리즘인 tryToShutDown의 논리와 분리해 깔끔하게 할 수 있다.</w:t>
+      </w:r>
+    </w:p>
+    <w:p>
+      <w:r>
+        <w:rPr>
+          <w:rFonts w:hint="eastAsia"/>
+        </w:rPr>
+        <w:t>try {</w:t>
+      </w:r>
+    </w:p>
+    <w:p>
+      <w:pPr>
+        <w:ind w:firstLineChars="300" w:firstLine="660"/>
+      </w:pPr>
+      <w:r>
+        <w:rPr>
+          <w:rFonts w:hint="eastAsia"/>
+        </w:rPr>
+        <w:t>tryToShutDown( );</w:t>
+      </w:r>
+    </w:p>
+    <w:p>
+      <w:pPr>
+        <w:ind w:firstLineChars="200" w:firstLine="440"/>
+      </w:pPr>
+      <w:r>
+        <w:rPr>
+          <w:rFonts w:hint="eastAsia"/>
+        </w:rPr>
+        <w:t>} catch (DeviceShutDownError e) {</w:t>
+      </w:r>
+    </w:p>
+    <w:p>
+      <w:pPr>
+        <w:ind w:firstLineChars="200" w:firstLine="440"/>
+      </w:pPr>
+      <w:r>
+        <w:rPr>
+          <w:rFonts w:hint="eastAsia"/>
+        </w:rPr>
+        <w:t xml:space="preserve">  </w:t>
+      </w:r>
+      <w:r>
+        <w:t>L</w:t>
+      </w:r>
+      <w:r>
+        <w:rPr>
+          <w:rFonts w:hint="eastAsia"/>
+        </w:rPr>
+        <w:t>ogger.log(e);</w:t>
+      </w:r>
+    </w:p>
+    <w:p>
+      <w:pPr>
+        <w:ind w:firstLineChars="200" w:firstLine="440"/>
+      </w:pPr>
+      <w:r>
+        <w:rPr>
+          <w:rFonts w:hint="eastAsia"/>
+        </w:rPr>
+        <w:t>}</w:t>
+      </w:r>
+    </w:p>
+    <w:p/>
+    <w:p>
+      <w:r>
+        <w:rPr>
+          <w:rFonts w:hint="eastAsia"/>
+        </w:rPr>
+        <w:t>- 먼저 강제로 예외를 일으키는 테스트 케이스를 작성한 후 테스트를 통과하는 코드를 작성하면, 자연적으로 try 블록의 트랜잭션 범위부터 구현하게 되므로 해당 범위 내에서의 트랜잭션 본질 유지가 쉬워진다.</w:t>
+      </w:r>
+    </w:p>
+    <w:p/>
+    <w:p/>
+    <w:p/>
+    <w:p>
+      <w:pPr>
+        <w:rPr>
+          <w:b/>
+          <w:bCs/>
+        </w:rPr>
+      </w:pPr>
+      <w:r>
+        <w:rPr>
+          <w:rFonts w:hint="eastAsia"/>
+          <w:b/>
+          <w:bCs/>
+        </w:rPr>
+        <w:lastRenderedPageBreak/>
+        <w:t>예외를 고려하여 코드를 작성하라</w:t>
+      </w:r>
+    </w:p>
+    <w:p>
+      <w:r>
+        <w:rPr>
+          <w:rFonts w:hint="eastAsia"/>
+        </w:rPr>
+        <w:t>- 예외를 던질 때 전후 상황을 충분히 덧붙이고 오류 메시지에 명확한 정보를 담아 전달하면, 추후 해당 오류를 해결하는 데에 도움이 된다.</w:t>
+      </w:r>
+    </w:p>
+    <w:p>
+      <w:r>
+        <w:rPr>
+          <w:rFonts w:hint="eastAsia"/>
+        </w:rPr>
+        <w:t xml:space="preserve">- </w:t>
+      </w:r>
+      <w:r>
+        <w:rPr>
+          <w:rFonts w:hint="eastAsia"/>
+        </w:rPr>
+        <w:t>예외 처리는 주로 일정한 방식으로 구성되므로, 이 경우에는 예외 처리가 포함된 라이브러리를 감싸는 클래스를 구현해 예외를 잡아서 유형을 반환하도록 하면 코드를 간결하게 할 수 있다.</w:t>
+      </w:r>
+    </w:p>
+    <w:p/>
+    <w:p>
+      <w:pPr>
+        <w:rPr>
+          <w:b/>
+          <w:bCs/>
+        </w:rPr>
+      </w:pPr>
+      <w:r>
+        <w:rPr>
+          <w:rFonts w:hint="eastAsia"/>
+          <w:b/>
+          <w:bCs/>
+        </w:rPr>
+        <w:t>특수 사례 패턴으로 예외 처리를 대신할 수도 있다</w:t>
+      </w:r>
+    </w:p>
+    <w:p>
+      <w:r>
+        <w:rPr>
+          <w:rFonts w:hint="eastAsia"/>
+        </w:rPr>
+        <w:t>- 예외 처리가 코드의 논리 이해를 방해할 경우, 클래스를 수정해 발견되지 않은 요소에 대한 기본값을 지정함으로써 예외 처리 코드를 대신할 수 있다.</w:t>
+      </w:r>
+    </w:p>
+    <w:p>
+      <w:r>
+        <w:rPr>
+          <w:rFonts w:hint="eastAsia"/>
+        </w:rPr>
+        <w:t>public class PerDiemMealExpenses implements MealExpenses {</w:t>
+      </w:r>
+    </w:p>
+    <w:p>
+      <w:r>
+        <w:rPr>
+          <w:rFonts w:hint="eastAsia"/>
+        </w:rPr>
+        <w:t xml:space="preserve"> public int getTotal( ) {</w:t>
+      </w:r>
+    </w:p>
+    <w:p>
+      <w:r>
+        <w:rPr>
+          <w:rFonts w:hint="eastAsia"/>
+        </w:rPr>
+        <w:t xml:space="preserve">   // 기본값으로 일일 기본 식비를 반환한다.</w:t>
+      </w:r>
+    </w:p>
+    <w:p>
+      <w:r>
+        <w:rPr>
+          <w:rFonts w:hint="eastAsia"/>
+        </w:rPr>
+        <w:t xml:space="preserve"> }</w:t>
+      </w:r>
+    </w:p>
+    <w:p>
+      <w:r>
+        <w:rPr>
+          <w:rFonts w:hint="eastAsia"/>
+        </w:rPr>
+        <w:t>}</w:t>
+      </w:r>
+    </w:p>
+    <w:p/>
+    <w:p>
+      <w:pPr>
+        <w:rPr>
+          <w:b/>
+          <w:bCs/>
+        </w:rPr>
+      </w:pPr>
+      <w:r>
+        <w:rPr>
+          <w:rFonts w:hint="eastAsia"/>
+          <w:b/>
+          <w:bCs/>
+        </w:rPr>
+        <w:t>null의 사용을 피해라</w:t>
+      </w:r>
+    </w:p>
+    <w:p>
+      <w:r>
+        <w:rPr>
+          <w:rFonts w:hint="eastAsia"/>
+        </w:rPr>
+        <w:t>- 메소드가 null을 반환하거나 전달하는 방식으로 구현하는 것은 좋지 않다.</w:t>
+      </w:r>
+    </w:p>
+    <w:p>
+      <w:pPr>
+        <w:rPr>
+          <w:rFonts w:hint="eastAsia"/>
+        </w:rPr>
+      </w:pPr>
+      <w:r>
+        <w:rPr>
+          <w:rFonts w:hint="eastAsia"/>
+        </w:rPr>
+        <w:t>- 메소드를 사용하면서 null 확인을 빠트린다면 문제를 일으킬 수 있으며, null 확인이 너무 많아지는 것 역시 좋지 않다.</w:t>
+      </w:r>
+    </w:p>
+    <w:p>
+      <w:r>
+        <w:rPr>
+          <w:rFonts w:hint="eastAsia"/>
+        </w:rPr>
+        <w:t>- 대신 예외를 던지거나 특수 사례 객체를 반환하도록 구현하는 것이 좋다.</w:t>
+      </w:r>
+    </w:p>
+    <w:p>
+      <w:r>
+        <w:rPr>
+          <w:rFonts w:hint="eastAsia"/>
+        </w:rPr>
+        <w:t>public double xProjection(Point p1, Point p2) {</w:t>
+      </w:r>
+    </w:p>
+    <w:p>
+      <w:r>
+        <w:rPr>
+          <w:rFonts w:hint="eastAsia"/>
+        </w:rPr>
+        <w:t xml:space="preserve"> if (p1 == null || p2 == null) {</w:t>
+      </w:r>
+    </w:p>
+    <w:p>
+      <w:pPr>
+        <w:rPr>
+          <w:rFonts w:hint="eastAsia"/>
+        </w:rPr>
+      </w:pPr>
+      <w:r>
+        <w:rPr>
+          <w:rFonts w:hint="eastAsia"/>
+        </w:rPr>
+        <w:t xml:space="preserve">   throw InvalidArgumentException(</w:t>
+      </w:r>
+      <w:r>
+        <w:t>“</w:t>
+      </w:r>
+      <w:r>
+        <w:rPr>
+          <w:rFonts w:hint="eastAsia"/>
+        </w:rPr>
+        <w:t>Invalid argument</w:t>
+      </w:r>
+      <w:r>
+        <w:t>”</w:t>
+      </w:r>
+      <w:r>
+        <w:rPr>
+          <w:rFonts w:hint="eastAsia"/>
+        </w:rPr>
+        <w:t>)</w:t>
+      </w:r>
+    </w:p>
+    <w:p>
+      <w:r>
+        <w:rPr>
+          <w:rFonts w:hint="eastAsia"/>
+        </w:rPr>
+        <w:t xml:space="preserve">   }</w:t>
+      </w:r>
+    </w:p>
+    <w:p>
+      <w:pPr>
+        <w:rPr>
+          <w:rFonts w:hint="eastAsia"/>
+        </w:rPr>
+      </w:pPr>
+      <w:r>
+        <w:rPr>
+          <w:rFonts w:hint="eastAsia"/>
+        </w:rPr>
+        <w:t>}</w:t>
       </w:r>
     </w:p>
     <w:sectPr>
@@ -914,8 +1614,245 @@
 </w:document>
 </file>
 
+<file path=word/numbering.xml><?xml version="1.0" encoding="utf-8"?>
+<w:numbering xmlns:wpc="http://schemas.microsoft.com/office/word/2010/wordprocessingCanvas" xmlns:cx="http://schemas.microsoft.com/office/drawing/2014/chartex" xmlns:cx1="http://schemas.microsoft.com/office/drawing/2015/9/8/chartex" xmlns:cx2="http://schemas.microsoft.com/office/drawing/2015/10/21/chartex" xmlns:cx3="http://schemas.microsoft.com/office/drawing/2016/5/9/chartex" xmlns:cx4="http://schemas.microsoft.com/office/drawing/2016/5/10/chartex" xmlns:cx5="http://schemas.microsoft.com/office/drawing/2016/5/11/chartex" xmlns:cx6="http://schemas.microsoft.com/office/drawing/2016/5/12/chartex" xmlns:cx7="http://schemas.microsoft.com/office/drawing/2016/5/13/chartex" xmlns:cx8="http://schemas.microsoft.com/office/drawing/2016/5/14/chartex" xmlns:mc="http://schemas.openxmlformats.org/markup-compatibility/2006" xmlns:aink="http://schemas.microsoft.com/office/drawing/2016/ink" xmlns:am3d="http://schemas.microsoft.com/office/drawing/2017/model3d" xmlns:o="urn:schemas-microsoft-com:office:office" xmlns:oel="http://schemas.microsoft.com/office/2019/extlst" xmlns:r="http://schemas.openxmlformats.org/officeDocument/2006/relationships" xmlns:m="http://schemas.openxmlformats.org/officeDocument/2006/math" xmlns:v="urn:schemas-microsoft-com:vml" xmlns:wp14="http://schemas.microsoft.com/office/word/2010/wordprocessingDrawing" xmlns:wp="http://schemas.openxmlformats.org/drawingml/2006/wordprocessingDrawing" xmlns:w10="urn:schemas-microsoft-com:office:word" xmlns:w="http://schemas.openxmlformats.org/wordprocessingml/2006/main" xmlns:w14="http://schemas.microsoft.com/office/word/2010/wordml" xmlns:w15="http://schemas.microsoft.com/office/word/2012/wordml" xmlns:w16cex="http://schemas.microsoft.com/office/word/2018/wordml/cex" xmlns:w16cid="http://schemas.microsoft.com/office/word/2016/wordml/cid" xmlns:w16="http://schemas.microsoft.com/office/word/2018/wordml" xmlns:w16du="http://schemas.microsoft.com/office/word/2023/wordml/word16du" xmlns:w16sdtdh="http://schemas.microsoft.com/office/word/2020/wordml/sdtdatahash" xmlns:w16se="http://schemas.microsoft.com/office/word/2015/wordml/symex" xmlns:wpg="http://schemas.microsoft.com/office/word/2010/wordprocessingGroup" xmlns:wpi="http://schemas.microsoft.com/office/word/2010/wordprocessingInk" xmlns:wne="http://schemas.microsoft.com/office/word/2006/wordml" xmlns:wps="http://schemas.microsoft.com/office/word/2010/wordprocessingShape" mc:Ignorable="w14 w15 w16se w16cid w16 w16cex w16sdtdh w16du wp14">
+  <w:abstractNum w:abstractNumId="0" w15:restartNumberingAfterBreak="0">
+    <w:nsid w:val="316C3CE5"/>
+    <w:multiLevelType w:val="hybridMultilevel"/>
+    <w:tmpl w:val="4DF29F8A"/>
+    <w:lvl w:ilvl="0" w:tplc="2D346EBA">
+      <w:start w:val="7"/>
+      <w:numFmt w:val="bullet"/>
+      <w:lvlText w:val="-"/>
+      <w:lvlJc w:val="left"/>
+      <w:pPr>
+        <w:ind w:left="800" w:hanging="360"/>
+      </w:pPr>
+      <w:rPr>
+        <w:rFonts w:ascii="맑은 고딕" w:eastAsia="맑은 고딕" w:hAnsi="맑은 고딕" w:cstheme="minorBidi" w:hint="eastAsia"/>
+      </w:rPr>
+    </w:lvl>
+    <w:lvl w:ilvl="1" w:tplc="04090003" w:tentative="1">
+      <w:start w:val="1"/>
+      <w:numFmt w:val="bullet"/>
+      <w:lvlText w:val=""/>
+      <w:lvlJc w:val="left"/>
+      <w:pPr>
+        <w:ind w:left="1320" w:hanging="440"/>
+      </w:pPr>
+      <w:rPr>
+        <w:rFonts w:ascii="Wingdings" w:hAnsi="Wingdings" w:hint="default"/>
+      </w:rPr>
+    </w:lvl>
+    <w:lvl w:ilvl="2" w:tplc="04090005" w:tentative="1">
+      <w:start w:val="1"/>
+      <w:numFmt w:val="bullet"/>
+      <w:lvlText w:val=""/>
+      <w:lvlJc w:val="left"/>
+      <w:pPr>
+        <w:ind w:left="1760" w:hanging="440"/>
+      </w:pPr>
+      <w:rPr>
+        <w:rFonts w:ascii="Wingdings" w:hAnsi="Wingdings" w:hint="default"/>
+      </w:rPr>
+    </w:lvl>
+    <w:lvl w:ilvl="3" w:tplc="04090001" w:tentative="1">
+      <w:start w:val="1"/>
+      <w:numFmt w:val="bullet"/>
+      <w:lvlText w:val=""/>
+      <w:lvlJc w:val="left"/>
+      <w:pPr>
+        <w:ind w:left="2200" w:hanging="440"/>
+      </w:pPr>
+      <w:rPr>
+        <w:rFonts w:ascii="Wingdings" w:hAnsi="Wingdings" w:hint="default"/>
+      </w:rPr>
+    </w:lvl>
+    <w:lvl w:ilvl="4" w:tplc="04090003" w:tentative="1">
+      <w:start w:val="1"/>
+      <w:numFmt w:val="bullet"/>
+      <w:lvlText w:val=""/>
+      <w:lvlJc w:val="left"/>
+      <w:pPr>
+        <w:ind w:left="2640" w:hanging="440"/>
+      </w:pPr>
+      <w:rPr>
+        <w:rFonts w:ascii="Wingdings" w:hAnsi="Wingdings" w:hint="default"/>
+      </w:rPr>
+    </w:lvl>
+    <w:lvl w:ilvl="5" w:tplc="04090005" w:tentative="1">
+      <w:start w:val="1"/>
+      <w:numFmt w:val="bullet"/>
+      <w:lvlText w:val=""/>
+      <w:lvlJc w:val="left"/>
+      <w:pPr>
+        <w:ind w:left="3080" w:hanging="440"/>
+      </w:pPr>
+      <w:rPr>
+        <w:rFonts w:ascii="Wingdings" w:hAnsi="Wingdings" w:hint="default"/>
+      </w:rPr>
+    </w:lvl>
+    <w:lvl w:ilvl="6" w:tplc="04090001" w:tentative="1">
+      <w:start w:val="1"/>
+      <w:numFmt w:val="bullet"/>
+      <w:lvlText w:val=""/>
+      <w:lvlJc w:val="left"/>
+      <w:pPr>
+        <w:ind w:left="3520" w:hanging="440"/>
+      </w:pPr>
+      <w:rPr>
+        <w:rFonts w:ascii="Wingdings" w:hAnsi="Wingdings" w:hint="default"/>
+      </w:rPr>
+    </w:lvl>
+    <w:lvl w:ilvl="7" w:tplc="04090003" w:tentative="1">
+      <w:start w:val="1"/>
+      <w:numFmt w:val="bullet"/>
+      <w:lvlText w:val=""/>
+      <w:lvlJc w:val="left"/>
+      <w:pPr>
+        <w:ind w:left="3960" w:hanging="440"/>
+      </w:pPr>
+      <w:rPr>
+        <w:rFonts w:ascii="Wingdings" w:hAnsi="Wingdings" w:hint="default"/>
+      </w:rPr>
+    </w:lvl>
+    <w:lvl w:ilvl="8" w:tplc="04090005" w:tentative="1">
+      <w:start w:val="1"/>
+      <w:numFmt w:val="bullet"/>
+      <w:lvlText w:val=""/>
+      <w:lvlJc w:val="left"/>
+      <w:pPr>
+        <w:ind w:left="4400" w:hanging="440"/>
+      </w:pPr>
+      <w:rPr>
+        <w:rFonts w:ascii="Wingdings" w:hAnsi="Wingdings" w:hint="default"/>
+      </w:rPr>
+    </w:lvl>
+  </w:abstractNum>
+  <w:abstractNum w:abstractNumId="1" w15:restartNumberingAfterBreak="0">
+    <w:nsid w:val="6AAF13D5"/>
+    <w:multiLevelType w:val="hybridMultilevel"/>
+    <w:tmpl w:val="EBA60126"/>
+    <w:lvl w:ilvl="0" w:tplc="812615E2">
+      <w:start w:val="7"/>
+      <w:numFmt w:val="bullet"/>
+      <w:lvlText w:val="-"/>
+      <w:lvlJc w:val="left"/>
+      <w:pPr>
+        <w:ind w:left="800" w:hanging="360"/>
+      </w:pPr>
+      <w:rPr>
+        <w:rFonts w:ascii="맑은 고딕" w:eastAsia="맑은 고딕" w:hAnsi="맑은 고딕" w:cstheme="minorBidi" w:hint="eastAsia"/>
+      </w:rPr>
+    </w:lvl>
+    <w:lvl w:ilvl="1" w:tplc="04090003" w:tentative="1">
+      <w:start w:val="1"/>
+      <w:numFmt w:val="bullet"/>
+      <w:lvlText w:val=""/>
+      <w:lvlJc w:val="left"/>
+      <w:pPr>
+        <w:ind w:left="1320" w:hanging="440"/>
+      </w:pPr>
+      <w:rPr>
+        <w:rFonts w:ascii="Wingdings" w:hAnsi="Wingdings" w:hint="default"/>
+      </w:rPr>
+    </w:lvl>
+    <w:lvl w:ilvl="2" w:tplc="04090005" w:tentative="1">
+      <w:start w:val="1"/>
+      <w:numFmt w:val="bullet"/>
+      <w:lvlText w:val=""/>
+      <w:lvlJc w:val="left"/>
+      <w:pPr>
+        <w:ind w:left="1760" w:hanging="440"/>
+      </w:pPr>
+      <w:rPr>
+        <w:rFonts w:ascii="Wingdings" w:hAnsi="Wingdings" w:hint="default"/>
+      </w:rPr>
+    </w:lvl>
+    <w:lvl w:ilvl="3" w:tplc="04090001" w:tentative="1">
+      <w:start w:val="1"/>
+      <w:numFmt w:val="bullet"/>
+      <w:lvlText w:val=""/>
+      <w:lvlJc w:val="left"/>
+      <w:pPr>
+        <w:ind w:left="2200" w:hanging="440"/>
+      </w:pPr>
+      <w:rPr>
+        <w:rFonts w:ascii="Wingdings" w:hAnsi="Wingdings" w:hint="default"/>
+      </w:rPr>
+    </w:lvl>
+    <w:lvl w:ilvl="4" w:tplc="04090003" w:tentative="1">
+      <w:start w:val="1"/>
+      <w:numFmt w:val="bullet"/>
+      <w:lvlText w:val=""/>
+      <w:lvlJc w:val="left"/>
+      <w:pPr>
+        <w:ind w:left="2640" w:hanging="440"/>
+      </w:pPr>
+      <w:rPr>
+        <w:rFonts w:ascii="Wingdings" w:hAnsi="Wingdings" w:hint="default"/>
+      </w:rPr>
+    </w:lvl>
+    <w:lvl w:ilvl="5" w:tplc="04090005" w:tentative="1">
+      <w:start w:val="1"/>
+      <w:numFmt w:val="bullet"/>
+      <w:lvlText w:val=""/>
+      <w:lvlJc w:val="left"/>
+      <w:pPr>
+        <w:ind w:left="3080" w:hanging="440"/>
+      </w:pPr>
+      <w:rPr>
+        <w:rFonts w:ascii="Wingdings" w:hAnsi="Wingdings" w:hint="default"/>
+      </w:rPr>
+    </w:lvl>
+    <w:lvl w:ilvl="6" w:tplc="04090001" w:tentative="1">
+      <w:start w:val="1"/>
+      <w:numFmt w:val="bullet"/>
+      <w:lvlText w:val=""/>
+      <w:lvlJc w:val="left"/>
+      <w:pPr>
+        <w:ind w:left="3520" w:hanging="440"/>
+      </w:pPr>
+      <w:rPr>
+        <w:rFonts w:ascii="Wingdings" w:hAnsi="Wingdings" w:hint="default"/>
+      </w:rPr>
+    </w:lvl>
+    <w:lvl w:ilvl="7" w:tplc="04090003" w:tentative="1">
+      <w:start w:val="1"/>
+      <w:numFmt w:val="bullet"/>
+      <w:lvlText w:val=""/>
+      <w:lvlJc w:val="left"/>
+      <w:pPr>
+        <w:ind w:left="3960" w:hanging="440"/>
+      </w:pPr>
+      <w:rPr>
+        <w:rFonts w:ascii="Wingdings" w:hAnsi="Wingdings" w:hint="default"/>
+      </w:rPr>
+    </w:lvl>
+    <w:lvl w:ilvl="8" w:tplc="04090005" w:tentative="1">
+      <w:start w:val="1"/>
+      <w:numFmt w:val="bullet"/>
+      <w:lvlText w:val=""/>
+      <w:lvlJc w:val="left"/>
+      <w:pPr>
+        <w:ind w:left="4400" w:hanging="440"/>
+      </w:pPr>
+      <w:rPr>
+        <w:rFonts w:ascii="Wingdings" w:hAnsi="Wingdings" w:hint="default"/>
+      </w:rPr>
+    </w:lvl>
+  </w:abstractNum>
+  <w:num w:numId="1" w16cid:durableId="1220284620">
+    <w:abstractNumId w:val="0"/>
+  </w:num>
+  <w:num w:numId="2" w16cid:durableId="1350374455">
+    <w:abstractNumId w:val="1"/>
+  </w:num>
+</w:numbering>
+</file>
+
 <file path=word/styles.xml><?xml version="1.0" encoding="utf-8"?>
-<w:styles xmlns:mc="http://schemas.openxmlformats.org/markup-compatibility/2006" xmlns:r="http://schemas.openxmlformats.org/officeDocument/2006/relationships" xmlns:w="http://schemas.openxmlformats.org/wordprocessingml/2006/main" xmlns:w14="http://schemas.microsoft.com/office/word/2010/wordml" xmlns:w15="http://schemas.microsoft.com/office/word/2012/wordml" xmlns:w16cex="http://schemas.microsoft.com/office/word/2018/wordml/cex" xmlns:w16cid="http://schemas.microsoft.com/office/word/2016/wordml/cid" xmlns:w16="http://schemas.microsoft.com/office/word/2018/wordml" xmlns:w16sdtdh="http://schemas.microsoft.com/office/word/2020/wordml/sdtdatahash" xmlns:w16se="http://schemas.microsoft.com/office/word/2015/wordml/symex" mc:Ignorable="w14 w15 w16se w16cid w16 w16cex w16sdtdh">
+<w:styles xmlns:mc="http://schemas.openxmlformats.org/markup-compatibility/2006" xmlns:r="http://schemas.openxmlformats.org/officeDocument/2006/relationships" xmlns:w="http://schemas.openxmlformats.org/wordprocessingml/2006/main" xmlns:w14="http://schemas.microsoft.com/office/word/2010/wordml" xmlns:w15="http://schemas.microsoft.com/office/word/2012/wordml" xmlns:w16cex="http://schemas.microsoft.com/office/word/2018/wordml/cex" xmlns:w16cid="http://schemas.microsoft.com/office/word/2016/wordml/cid" xmlns:w16="http://schemas.microsoft.com/office/word/2018/wordml" xmlns:w16du="http://schemas.microsoft.com/office/word/2023/wordml/word16du" xmlns:w16sdtdh="http://schemas.microsoft.com/office/word/2020/wordml/sdtdatahash" xmlns:w16se="http://schemas.microsoft.com/office/word/2015/wordml/symex" mc:Ignorable="w14 w15 w16se w16cid w16 w16cex w16sdtdh w16du">
   <w:docDefaults>
     <w:rPrDefault>
       <w:rPr>
@@ -1830,6 +2767,29 @@
       <w:spacing w:val="5"/>
     </w:rPr>
   </w:style>
+  <w:style w:type="character" w:styleId="aa">
+    <w:name w:val="Hyperlink"/>
+    <w:basedOn w:val="a0"/>
+    <w:uiPriority w:val="99"/>
+    <w:unhideWhenUsed/>
+    <w:rsid w:val="009D2FBE"/>
+    <w:rPr>
+      <w:color w:val="467886" w:themeColor="hyperlink"/>
+      <w:u w:val="single"/>
+    </w:rPr>
+  </w:style>
+  <w:style w:type="character" w:styleId="ab">
+    <w:name w:val="Unresolved Mention"/>
+    <w:basedOn w:val="a0"/>
+    <w:uiPriority w:val="99"/>
+    <w:semiHidden/>
+    <w:unhideWhenUsed/>
+    <w:rsid w:val="009D2FBE"/>
+    <w:rPr>
+      <w:color w:val="605E5C"/>
+      <w:shd w:val="clear" w:color="auto" w:fill="E1DFDD"/>
+    </w:rPr>
+  </w:style>
 </w:styles>
 </file>
 

</xml_diff>